<commit_message>
Inicio de cronograma Signed-off-by: Marcos Judsson <Marcos Judsson>
</commit_message>
<xml_diff>
--- a/TCC Abner  Kevin e Marcos  Metodologias e Boas Praticas Desenvolvimento de Software.docx
+++ b/TCC Abner  Kevin e Marcos  Metodologias e Boas Praticas Desenvolvimento de Software.docx
@@ -413,10 +413,7 @@
         <w:t>Doctum</w:t>
       </w:r>
       <w:r>
-        <w:t xml:space="preserve"> de Ipatinga, como requisito parc</w:t>
-      </w:r>
-      <w:r>
-        <w:t>ial para aprovação na disciplina Trabalho de Conclusão de Curso I.</w:t>
+        <w:t xml:space="preserve"> de Ipatinga, como requisito parcial para aprovação na disciplina Trabalho de Conclusão de Curso I.</w:t>
       </w:r>
     </w:p>
     <w:p>
@@ -444,10 +441,7 @@
         <w:t xml:space="preserve">Área de Concentração: </w:t>
       </w:r>
       <w:r>
-        <w:t xml:space="preserve">Gestão de Projetos e </w:t>
-      </w:r>
-      <w:r>
-        <w:t xml:space="preserve">Engenharia de </w:t>
+        <w:t xml:space="preserve">Gestão de Projetos e Engenharia de </w:t>
       </w:r>
       <w:r>
         <w:rPr>
@@ -481,10 +475,7 @@
         <w:t>Msc</w:t>
       </w:r>
       <w:r>
-        <w:t xml:space="preserve">. </w:t>
-      </w:r>
-      <w:r>
-        <w:t>Tales Wallace Souza</w:t>
+        <w:t>. Tales Wallace Souza</w:t>
       </w:r>
     </w:p>
     <w:p>
@@ -616,13 +607,7 @@
         <w:rPr>
           <w:highlight w:val="yellow"/>
         </w:rPr>
-        <w:t>D</w:t>
-      </w:r>
-      <w:r>
-        <w:rPr>
-          <w:highlight w:val="yellow"/>
-        </w:rPr>
-        <w:t>iferenças entre resumo, introdução e considerações finais:</w:t>
+        <w:t>Diferenças entre resumo, introdução e considerações finais:</w:t>
       </w:r>
     </w:p>
     <w:p>
@@ -820,16 +805,7 @@
           <w:sz w:val="18"/>
           <w:szCs w:val="18"/>
         </w:rPr>
-        <w:t>F</w:t>
-      </w:r>
-      <w:r>
-        <w:rPr>
-          <w:i/>
-          <w:color w:val="44546A"/>
-          <w:sz w:val="18"/>
-          <w:szCs w:val="18"/>
-        </w:rPr>
-        <w:t>onte:  http://metodologiadapesquisa.blogspot.com.br/search/label/introdu%C3%A7%C3%A3o</w:t>
+        <w:t>Fonte:  http://metodologiadapesquisa.blogspot.com.br/search/label/introdu%C3%A7%C3%A3o</w:t>
       </w:r>
     </w:p>
     <w:p>
@@ -1126,10 +1102,7 @@
             <w:fldChar w:fldCharType="begin"/>
           </w:r>
           <w:r>
-            <w:instrText xml:space="preserve"> PAGER</w:instrText>
-          </w:r>
-          <w:r>
-            <w:instrText xml:space="preserve">EF _2et92p0 \h </w:instrText>
+            <w:instrText xml:space="preserve"> PAGEREF _2et92p0 \h </w:instrText>
           </w:r>
           <w:r>
             <w:fldChar w:fldCharType="separate"/>
@@ -1630,13 +1603,7 @@
         <w:rPr>
           <w:highlight w:val="yellow"/>
         </w:rPr>
-        <w:t>O tema da pesquisa é qualquer assunto que necessite de melhores definições, melhor precisão e clareza do que já existe sobre o mesmo e pode ser escolhido livremente, desde que tenha verse ou tenha enfoque voltado para a área</w:t>
-      </w:r>
-      <w:r>
-        <w:rPr>
-          <w:highlight w:val="yellow"/>
-        </w:rPr>
-        <w:t xml:space="preserve"> do respectivo curso ao qual o aluno está matriculado.</w:t>
+        <w:t>O tema da pesquisa é qualquer assunto que necessite de melhores definições, melhor precisão e clareza do que já existe sobre o mesmo e pode ser escolhido livremente, desde que tenha verse ou tenha enfoque voltado para a área do respectivo curso ao qual o aluno está matriculado.</w:t>
       </w:r>
       <w:r>
         <w:br w:type="page"/>
@@ -1681,13 +1648,7 @@
         <w:rPr>
           <w:highlight w:val="yellow"/>
         </w:rPr>
-        <w:t>A problematização, ou formulação do problema, é a questão de onde originou-se a pesquisa, deve ser elaborado de forma cuidadosa e deve enfocar o que realmente se pretende pesquisar, isto é,</w:t>
-      </w:r>
-      <w:r>
-        <w:rPr>
-          <w:highlight w:val="yellow"/>
-        </w:rPr>
-        <w:t xml:space="preserve"> qual a pergunta, a questão central da pesquisa? Qual seu objeto de estudo e o que se pretende pesquisar?</w:t>
+        <w:t>A problematização, ou formulação do problema, é a questão de onde originou-se a pesquisa, deve ser elaborado de forma cuidadosa e deve enfocar o que realmente se pretende pesquisar, isto é, qual a pergunta, a questão central da pesquisa? Qual seu objeto de estudo e o que se pretende pesquisar?</w:t>
       </w:r>
     </w:p>
     <w:p>
@@ -1738,10 +1699,7 @@
     </w:p>
     <w:p>
       <w:r>
-        <w:t>Formulado o problema, deverá o pesquisador oferecer uma resposta provisória ou uma sugestão de resposta a sua indagação. A esta resposta provisória que é dada ao problema denomina-se hipótese e sobre ela o pesquisador irá traçar seu objetivo que, em última</w:t>
-      </w:r>
-      <w:r>
-        <w:t xml:space="preserve"> análise, será testar a veracidade ou não da resposta previamente apresentada.</w:t>
+        <w:t>Formulado o problema, deverá o pesquisador oferecer uma resposta provisória ou uma sugestão de resposta a sua indagação. A esta resposta provisória que é dada ao problema denomina-se hipótese e sobre ela o pesquisador irá traçar seu objetivo que, em última análise, será testar a veracidade ou não da resposta previamente apresentada.</w:t>
       </w:r>
     </w:p>
     <w:p>
@@ -1772,9 +1730,7 @@
         </w:rPr>
       </w:pPr>
       <w:bookmarkStart w:id="4" w:name="_2et92p0" w:colFirst="0" w:colLast="0"/>
-      <w:bookmarkStart w:id="5" w:name="_GoBack"/>
       <w:bookmarkEnd w:id="4"/>
-      <w:bookmarkEnd w:id="5"/>
       <w:r>
         <w:rPr>
           <w:b/>
@@ -1797,10 +1753,7 @@
     </w:p>
     <w:p>
       <w:r>
-        <w:t>Os objetivos são os propósitos do estudo, ou seja, que tipos de informações se propõem a realizar. Deve-se limitar a estabelecer os objetivos através de frases con</w:t>
-      </w:r>
-      <w:r>
-        <w:t>cisas e procurar redigi-lo no impessoal. Em algumas pesquisas poderão ser apresentadas mais de um objetivo e até mesmo classificá-los quanto à sua abrangência, definidos como objetivo(s) geral(is) e específicos.</w:t>
+        <w:t>Os objetivos são os propósitos do estudo, ou seja, que tipos de informações se propõem a realizar. Deve-se limitar a estabelecer os objetivos através de frases concisas e procurar redigi-lo no impessoal. Em algumas pesquisas poderão ser apresentadas mais de um objetivo e até mesmo classificá-los quanto à sua abrangência, definidos como objetivo(s) geral(is) e específicos.</w:t>
       </w:r>
     </w:p>
     <w:p/>
@@ -1826,37 +1779,39 @@
           <w:sz w:val="20"/>
           <w:szCs w:val="20"/>
         </w:rPr>
-        <w:t>Os objetivos constituem a finalidade</w:t>
-      </w:r>
-      <w:r>
+        <w:t>Os objetivos constituem a finalidade de um trabalho científico, ou seja, a meta que se pretende atingir com a elaboração da pesquisa.</w:t>
+      </w:r>
+    </w:p>
+    <w:p>
+      <w:pPr>
+        <w:shd w:val="clear" w:color="auto" w:fill="FFFFFF"/>
         <w:rPr>
           <w:rFonts w:ascii="Trebuchet MS" w:eastAsia="Trebuchet MS" w:hAnsi="Trebuchet MS" w:cs="Trebuchet MS"/>
           <w:i/>
           <w:sz w:val="20"/>
           <w:szCs w:val="20"/>
         </w:rPr>
-        <w:t> de um trabalho científico, ou seja, a meta que se pretende atingir com a elaboração da pesquisa.</w:t>
-      </w:r>
-    </w:p>
-    <w:p>
-      <w:pPr>
-        <w:shd w:val="clear" w:color="auto" w:fill="FFFFFF"/>
+      </w:pPr>
+      <w:r>
         <w:rPr>
           <w:rFonts w:ascii="Trebuchet MS" w:eastAsia="Trebuchet MS" w:hAnsi="Trebuchet MS" w:cs="Trebuchet MS"/>
           <w:i/>
           <w:sz w:val="20"/>
           <w:szCs w:val="20"/>
         </w:rPr>
-      </w:pPr>
-      <w:r>
+        <w:t>São eles que indicam o que um pesquisador realmente deseja fazer. Sua definição clara ajuda em muito na tomada de decisões quanto aos aspectos metodológicos da pesquisa, afinal, temos que saber o que queremos fazer, para depois resolvermos como proceder para chegar aos resultados pretendidos.</w:t>
+      </w:r>
+    </w:p>
+    <w:p>
+      <w:pPr>
+        <w:shd w:val="clear" w:color="auto" w:fill="FFFFFF"/>
         <w:rPr>
           <w:rFonts w:ascii="Trebuchet MS" w:eastAsia="Trebuchet MS" w:hAnsi="Trebuchet MS" w:cs="Trebuchet MS"/>
           <w:i/>
           <w:sz w:val="20"/>
           <w:szCs w:val="20"/>
         </w:rPr>
-        <w:t>São eles que indicam o que um pesquisador realmente deseja fazer. Sua definição clara ajuda em muito na tomada de decisões quanto aos aspectos metodológicos d</w:t>
-      </w:r>
+      </w:pPr>
       <w:r>
         <w:rPr>
           <w:rFonts w:ascii="Trebuchet MS" w:eastAsia="Trebuchet MS" w:hAnsi="Trebuchet MS" w:cs="Trebuchet MS"/>
@@ -1864,7 +1819,7 @@
           <w:sz w:val="20"/>
           <w:szCs w:val="20"/>
         </w:rPr>
-        <w:t>a pesquisa, afinal, temos que saber o que queremos fazer, para depois resolvermos como proceder para chegar aos resultados pretendidos.</w:t>
+        <w:t>Podemos distinguir dois tipos de objetivos em um trabalho científico: os objetivos gerais e os objetivos específicos.</w:t>
       </w:r>
     </w:p>
     <w:p>
@@ -1884,7 +1839,7 @@
           <w:sz w:val="20"/>
           <w:szCs w:val="20"/>
         </w:rPr>
-        <w:t>Podemos distinguir dois tipos de objetivos em um trabalho científico: os objetivos gerais e os objetivos específicos.</w:t>
+        <w:t>Como o próprio nome diz, os objetivos gerais são aqueles mais amplos. São as metas de longo alcance, as contribuições que se desejam oferecer com a execução da pesquisa. Em geral, o primeiro e maior objetivo do pesquisador é o de obter uma resposta satisfatória ao seu problema de pesquisa.</w:t>
       </w:r>
     </w:p>
     <w:p>
@@ -1904,17 +1859,19 @@
           <w:sz w:val="20"/>
           <w:szCs w:val="20"/>
         </w:rPr>
-        <w:t>Co</w:t>
-      </w:r>
-      <w:r>
+        <w:t>No entanto, para se cumprir os objetivos gerais é preciso delimitar metas mais específicas dentro do trabalho. São elas que, somadas, conduzirão ao desfecho do objetivo geral.</w:t>
+      </w:r>
+    </w:p>
+    <w:p>
+      <w:pPr>
+        <w:shd w:val="clear" w:color="auto" w:fill="FFFFFF"/>
         <w:rPr>
           <w:rFonts w:ascii="Trebuchet MS" w:eastAsia="Trebuchet MS" w:hAnsi="Trebuchet MS" w:cs="Trebuchet MS"/>
           <w:i/>
           <w:sz w:val="20"/>
           <w:szCs w:val="20"/>
         </w:rPr>
-        <w:t>mo o próprio nome diz, os objetivos gerais são aqueles mais amplos. São as metas de longo alcance, as contribuições que se desejam oferecer com a execução da pesquisa. Em geral, o primeiro e maior objetivo do pesquisador é o de obter uma resposta satisfató</w:t>
-      </w:r>
+      </w:pPr>
       <w:r>
         <w:rPr>
           <w:rFonts w:ascii="Trebuchet MS" w:eastAsia="Trebuchet MS" w:hAnsi="Trebuchet MS" w:cs="Trebuchet MS"/>
@@ -1922,7 +1879,7 @@
           <w:sz w:val="20"/>
           <w:szCs w:val="20"/>
         </w:rPr>
-        <w:t>ria ao seu problema de pesquisa.</w:t>
+        <w:t>Por exemplo, se o objetivo geral de um projeto é o de contribuir para o estudo de uma dada realidade social, os objetivos específicos deverão estar orientados para esta meta: descrever a realidade; compará-la com outras situações similares; sistematizar os pontos determinantes para sua ocorrência. Cumpridos estes objetivos parciais, certamente o pesquisador conseguirá atingir seu objetivo mais amplo.</w:t>
       </w:r>
     </w:p>
     <w:p>
@@ -1942,93 +1899,17 @@
           <w:sz w:val="20"/>
           <w:szCs w:val="20"/>
         </w:rPr>
-        <w:t>No entanto, para se cumprir os objetivos gerais é preciso delimitar metas mais específicas dentro do trabalho. São elas que, somadas, conduzirão ao desfecho do objetivo geral.</w:t>
-      </w:r>
-    </w:p>
-    <w:p>
-      <w:pPr>
-        <w:shd w:val="clear" w:color="auto" w:fill="FFFFFF"/>
+        <w:t>Observe-se que a formulação dos objetivos - seja dos gerais, seja dos específicos - se faz mediante o emprego de verbos no infinitivo: contribuir, analisar, descrever, investigar, comparar...</w:t>
+      </w:r>
+      <w:r>
         <w:rPr>
           <w:rFonts w:ascii="Trebuchet MS" w:eastAsia="Trebuchet MS" w:hAnsi="Trebuchet MS" w:cs="Trebuchet MS"/>
           <w:i/>
           <w:sz w:val="20"/>
           <w:szCs w:val="20"/>
         </w:rPr>
-      </w:pPr>
-      <w:r>
-        <w:rPr>
-          <w:rFonts w:ascii="Trebuchet MS" w:eastAsia="Trebuchet MS" w:hAnsi="Trebuchet MS" w:cs="Trebuchet MS"/>
-          <w:i/>
-          <w:sz w:val="20"/>
-          <w:szCs w:val="20"/>
-        </w:rPr>
-        <w:t xml:space="preserve">Por exemplo, se o objetivo geral de um projeto </w:t>
-      </w:r>
-      <w:r>
-        <w:rPr>
-          <w:rFonts w:ascii="Trebuchet MS" w:eastAsia="Trebuchet MS" w:hAnsi="Trebuchet MS" w:cs="Trebuchet MS"/>
-          <w:i/>
-          <w:sz w:val="20"/>
-          <w:szCs w:val="20"/>
-        </w:rPr>
-        <w:t>é o de contribuir para o estudo de uma dada realidade social, os objetivos específicos deverão estar orientados para esta meta: descrever a realidade; compará-la com outras situações similares; sistematizar os pontos determinantes para sua ocorrência. Cump</w:t>
-      </w:r>
-      <w:r>
-        <w:rPr>
-          <w:rFonts w:ascii="Trebuchet MS" w:eastAsia="Trebuchet MS" w:hAnsi="Trebuchet MS" w:cs="Trebuchet MS"/>
-          <w:i/>
-          <w:sz w:val="20"/>
-          <w:szCs w:val="20"/>
-        </w:rPr>
-        <w:t>ridos estes objetivos parciais, certamente o pesquisador conseguirá atingir seu objetivo mais amplo.</w:t>
-      </w:r>
-    </w:p>
-    <w:p>
-      <w:pPr>
-        <w:shd w:val="clear" w:color="auto" w:fill="FFFFFF"/>
-        <w:rPr>
-          <w:rFonts w:ascii="Trebuchet MS" w:eastAsia="Trebuchet MS" w:hAnsi="Trebuchet MS" w:cs="Trebuchet MS"/>
-          <w:i/>
-          <w:sz w:val="20"/>
-          <w:szCs w:val="20"/>
-        </w:rPr>
-      </w:pPr>
-      <w:r>
-        <w:rPr>
-          <w:rFonts w:ascii="Trebuchet MS" w:eastAsia="Trebuchet MS" w:hAnsi="Trebuchet MS" w:cs="Trebuchet MS"/>
-          <w:i/>
-          <w:sz w:val="20"/>
-          <w:szCs w:val="20"/>
-        </w:rPr>
-        <w:t>Observe-se que a formulação dos objetivos - seja dos gerais, seja dos específicos - se faz mediante o emprego de verbos no infinitivo: contribuir, analisar</w:t>
-      </w:r>
-      <w:r>
-        <w:rPr>
-          <w:rFonts w:ascii="Trebuchet MS" w:eastAsia="Trebuchet MS" w:hAnsi="Trebuchet MS" w:cs="Trebuchet MS"/>
-          <w:i/>
-          <w:sz w:val="20"/>
-          <w:szCs w:val="20"/>
-        </w:rPr>
-        <w:t>, descrever, investigar, comparar...</w:t>
-      </w:r>
-      <w:r>
-        <w:rPr>
-          <w:rFonts w:ascii="Trebuchet MS" w:eastAsia="Trebuchet MS" w:hAnsi="Trebuchet MS" w:cs="Trebuchet MS"/>
-          <w:i/>
-          <w:sz w:val="20"/>
-          <w:szCs w:val="20"/>
-        </w:rPr>
         <w:br/>
-        <w:t>Cumpre ainda dizer que os objetivos têm função norteadora no momento da leitura e avaliação do TCC ou da tese. Isto porque, um trabalho acadêmico é julgado, em grande parte, pela capacidade de cumprir os objetivos que s</w:t>
-      </w:r>
-      <w:r>
-        <w:rPr>
-          <w:rFonts w:ascii="Trebuchet MS" w:eastAsia="Trebuchet MS" w:hAnsi="Trebuchet MS" w:cs="Trebuchet MS"/>
-          <w:i/>
-          <w:sz w:val="20"/>
-          <w:szCs w:val="20"/>
-        </w:rPr>
-        <w:t>e propõem em suas páginas iniciais. Então, o alerta é: cuidado na hora de estabelecer os objetivos. Além de claros, estes têm que ser exequíveis.</w:t>
+        <w:t>Cumpre ainda dizer que os objetivos têm função norteadora no momento da leitura e avaliação do TCC ou da tese. Isto porque, um trabalho acadêmico é julgado, em grande parte, pela capacidade de cumprir os objetivos que se propõem em suas páginas iniciais. Então, o alerta é: cuidado na hora de estabelecer os objetivos. Além de claros, estes têm que ser exequíveis.</w:t>
       </w:r>
     </w:p>
     <w:p/>
@@ -2062,8 +1943,8 @@
           <w:b/>
         </w:rPr>
       </w:pPr>
-      <w:bookmarkStart w:id="6" w:name="_tyjcwt" w:colFirst="0" w:colLast="0"/>
-      <w:bookmarkEnd w:id="6"/>
+      <w:bookmarkStart w:id="5" w:name="_tyjcwt" w:colFirst="0" w:colLast="0"/>
+      <w:bookmarkEnd w:id="5"/>
       <w:r>
         <w:rPr>
           <w:b/>
@@ -2100,8 +1981,8 @@
           <w:b/>
         </w:rPr>
       </w:pPr>
-      <w:bookmarkStart w:id="7" w:name="_3dy6vkm" w:colFirst="0" w:colLast="0"/>
-      <w:bookmarkEnd w:id="7"/>
+      <w:bookmarkStart w:id="6" w:name="_3dy6vkm" w:colFirst="0" w:colLast="0"/>
+      <w:bookmarkEnd w:id="6"/>
       <w:r>
         <w:rPr>
           <w:b/>
@@ -2174,8 +2055,8 @@
           <w:b/>
         </w:rPr>
       </w:pPr>
-      <w:bookmarkStart w:id="8" w:name="_1t3h5sf" w:colFirst="0" w:colLast="0"/>
-      <w:bookmarkEnd w:id="8"/>
+      <w:bookmarkStart w:id="7" w:name="_1t3h5sf" w:colFirst="0" w:colLast="0"/>
+      <w:bookmarkEnd w:id="7"/>
       <w:r>
         <w:rPr>
           <w:b/>
@@ -2195,10 +2076,7 @@
     </w:p>
     <w:p>
       <w:r>
-        <w:t>Qual o motivo que leva o pesquisador a estudar o tema proposto. Entra na justificativa a atualidade, importância pessoal ou cultural, à razão pela qual se escolheu o tema, e a sua i</w:t>
-      </w:r>
-      <w:r>
-        <w:t>mportância para o desenvolvimento da área pesquisada.</w:t>
+        <w:t>Qual o motivo que leva o pesquisador a estudar o tema proposto. Entra na justificativa a atualidade, importância pessoal ou cultural, à razão pela qual se escolheu o tema, e a sua importância para o desenvolvimento da área pesquisada.</w:t>
       </w:r>
     </w:p>
     <w:p/>
@@ -2229,8 +2107,8 @@
           <w:b/>
         </w:rPr>
       </w:pPr>
-      <w:bookmarkStart w:id="9" w:name="_4d34og8" w:colFirst="0" w:colLast="0"/>
-      <w:bookmarkEnd w:id="9"/>
+      <w:bookmarkStart w:id="8" w:name="_4d34og8" w:colFirst="0" w:colLast="0"/>
+      <w:bookmarkEnd w:id="8"/>
       <w:r>
         <w:rPr>
           <w:b/>
@@ -2253,10 +2131,7 @@
     </w:p>
     <w:p>
       <w:r>
-        <w:t>É a narrativa dos procedimentos metodológicos, ou seja, o método, a disciplina distribuída em passos, etapas. Sua redação deve ser coerente, clara e precisa para não permitir dúvidas qu</w:t>
-      </w:r>
-      <w:r>
-        <w:t>anto às fases que irão possibilitar a verificação da hipótese.</w:t>
+        <w:t>É a narrativa dos procedimentos metodológicos, ou seja, o método, a disciplina distribuída em passos, etapas. Sua redação deve ser coerente, clara e precisa para não permitir dúvidas quanto às fases que irão possibilitar a verificação da hipótese.</w:t>
       </w:r>
     </w:p>
     <w:p/>
@@ -2290,8 +2165,8 @@
           <w:b/>
         </w:rPr>
       </w:pPr>
-      <w:bookmarkStart w:id="10" w:name="_2s8eyo1" w:colFirst="0" w:colLast="0"/>
-      <w:bookmarkEnd w:id="10"/>
+      <w:bookmarkStart w:id="9" w:name="_2s8eyo1" w:colFirst="0" w:colLast="0"/>
+      <w:bookmarkEnd w:id="9"/>
       <w:r>
         <w:rPr>
           <w:b/>
@@ -2314,10 +2189,7 @@
     </w:p>
     <w:p>
       <w:r>
-        <w:t>Fase inicial de uma pesquisa, que consiste na reunião de todo o material teórico que será utilizado como fundamentação da pesquisa — a relevância teórica e a pertinência da pesquisa são resultados desse levantamento, a escolha e elaboração do tema da pesqu</w:t>
-      </w:r>
-      <w:r>
-        <w:t>isa também.</w:t>
+        <w:t>Fase inicial de uma pesquisa, que consiste na reunião de todo o material teórico que será utilizado como fundamentação da pesquisa — a relevância teórica e a pertinência da pesquisa são resultados desse levantamento, a escolha e elaboração do tema da pesquisa também.</w:t>
       </w:r>
     </w:p>
     <w:p/>
@@ -2333,8 +2205,8 @@
           <w:b/>
         </w:rPr>
       </w:pPr>
-      <w:bookmarkStart w:id="11" w:name="_17dp8vu" w:colFirst="0" w:colLast="0"/>
-      <w:bookmarkEnd w:id="11"/>
+      <w:bookmarkStart w:id="10" w:name="_17dp8vu" w:colFirst="0" w:colLast="0"/>
+      <w:bookmarkEnd w:id="10"/>
     </w:p>
     <w:p>
       <w:r>
@@ -2380,6 +2252,8 @@
         <w:lastRenderedPageBreak/>
         <w:t>CRONOGRAMA</w:t>
       </w:r>
+      <w:bookmarkStart w:id="11" w:name="_GoBack"/>
+      <w:bookmarkEnd w:id="11"/>
     </w:p>
     <w:p>
       <w:pPr>
@@ -2396,10 +2270,7 @@
     </w:p>
     <w:p>
       <w:r>
-        <w:t xml:space="preserve">É a descrição da distribuição do tempo empregado na pesquisa. Sua construção passa pela avaliação sincera do pesquisador, do tempo que será investido na realização de cada etapa do projeto. Nenhuma pesquisa pode </w:t>
-      </w:r>
-      <w:r>
-        <w:t>prolongar-se indefinidamente no tempo. Pode-se utilizar ferramentas como MS Project e/ou outras para desenvolvimento e acompanhamento do cronograma.</w:t>
+        <w:t>É a descrição da distribuição do tempo empregado na pesquisa. Sua construção passa pela avaliação sincera do pesquisador, do tempo que será investido na realização de cada etapa do projeto. Nenhuma pesquisa pode prolongar-se indefinidamente no tempo. Pode-se utilizar ferramentas como MS Project e/ou outras para desenvolvimento e acompanhamento do cronograma.</w:t>
       </w:r>
     </w:p>
     <w:p/>
@@ -2887,6 +2758,13 @@
                 <w:szCs w:val="20"/>
               </w:rPr>
             </w:pPr>
+            <w:r>
+              <w:rPr>
+                <w:sz w:val="20"/>
+                <w:szCs w:val="20"/>
+              </w:rPr>
+              <w:t>01</w:t>
+            </w:r>
           </w:p>
         </w:tc>
         <w:tc>
@@ -2922,6 +2800,24 @@
                 <w:szCs w:val="18"/>
               </w:rPr>
             </w:pPr>
+          </w:p>
+        </w:tc>
+        <w:tc>
+          <w:tcPr>
+            <w:tcW w:w="602" w:type="dxa"/>
+          </w:tcPr>
+          <w:p>
+            <w:pPr>
+              <w:spacing w:line="360" w:lineRule="auto"/>
+              <w:contextualSpacing w:val="0"/>
+              <w:jc w:val="center"/>
+              <w:rPr>
+                <w:rFonts w:ascii="Times New Roman" w:eastAsia="Times New Roman" w:hAnsi="Times New Roman" w:cs="Times New Roman"/>
+                <w:color w:val="0000FF"/>
+                <w:sz w:val="18"/>
+                <w:szCs w:val="18"/>
+              </w:rPr>
+            </w:pPr>
             <w:r>
               <w:rPr>
                 <w:rFonts w:ascii="Times New Roman" w:eastAsia="Times New Roman" w:hAnsi="Times New Roman" w:cs="Times New Roman"/>
@@ -2935,24 +2831,6 @@
         </w:tc>
         <w:tc>
           <w:tcPr>
-            <w:tcW w:w="602" w:type="dxa"/>
-          </w:tcPr>
-          <w:p>
-            <w:pPr>
-              <w:spacing w:line="360" w:lineRule="auto"/>
-              <w:contextualSpacing w:val="0"/>
-              <w:jc w:val="center"/>
-              <w:rPr>
-                <w:rFonts w:ascii="Times New Roman" w:eastAsia="Times New Roman" w:hAnsi="Times New Roman" w:cs="Times New Roman"/>
-                <w:color w:val="0000FF"/>
-                <w:sz w:val="18"/>
-                <w:szCs w:val="18"/>
-              </w:rPr>
-            </w:pPr>
-          </w:p>
-        </w:tc>
-        <w:tc>
-          <w:tcPr>
             <w:tcW w:w="674" w:type="dxa"/>
           </w:tcPr>
           <w:p>
@@ -3127,6 +3005,13 @@
                 <w:szCs w:val="20"/>
               </w:rPr>
             </w:pPr>
+            <w:r>
+              <w:rPr>
+                <w:sz w:val="20"/>
+                <w:szCs w:val="20"/>
+              </w:rPr>
+              <w:t>02</w:t>
+            </w:r>
           </w:p>
         </w:tc>
         <w:tc>
@@ -3376,6 +3261,13 @@
                 <w:szCs w:val="20"/>
               </w:rPr>
             </w:pPr>
+            <w:r>
+              <w:rPr>
+                <w:sz w:val="20"/>
+                <w:szCs w:val="20"/>
+              </w:rPr>
+              <w:t>03</w:t>
+            </w:r>
           </w:p>
         </w:tc>
         <w:tc>
@@ -3393,6 +3285,13 @@
                 <w:szCs w:val="20"/>
               </w:rPr>
             </w:pPr>
+            <w:r>
+              <w:rPr>
+                <w:sz w:val="20"/>
+                <w:szCs w:val="20"/>
+              </w:rPr>
+              <w:t>Fazer Levantamento de Material para Bibliografia</w:t>
+            </w:r>
           </w:p>
         </w:tc>
         <w:tc>
@@ -3416,6 +3315,42 @@
         <w:tc>
           <w:tcPr>
             <w:tcW w:w="602" w:type="dxa"/>
+          </w:tcPr>
+          <w:p>
+            <w:pPr>
+              <w:spacing w:line="360" w:lineRule="auto"/>
+              <w:contextualSpacing w:val="0"/>
+              <w:jc w:val="center"/>
+              <w:rPr>
+                <w:rFonts w:ascii="Times New Roman" w:eastAsia="Times New Roman" w:hAnsi="Times New Roman" w:cs="Times New Roman"/>
+                <w:color w:val="0000FF"/>
+                <w:sz w:val="18"/>
+                <w:szCs w:val="18"/>
+              </w:rPr>
+            </w:pPr>
+          </w:p>
+        </w:tc>
+        <w:tc>
+          <w:tcPr>
+            <w:tcW w:w="674" w:type="dxa"/>
+          </w:tcPr>
+          <w:p>
+            <w:pPr>
+              <w:spacing w:line="360" w:lineRule="auto"/>
+              <w:contextualSpacing w:val="0"/>
+              <w:jc w:val="center"/>
+              <w:rPr>
+                <w:rFonts w:ascii="Times New Roman" w:eastAsia="Times New Roman" w:hAnsi="Times New Roman" w:cs="Times New Roman"/>
+                <w:color w:val="0000FF"/>
+                <w:sz w:val="18"/>
+                <w:szCs w:val="18"/>
+              </w:rPr>
+            </w:pPr>
+          </w:p>
+        </w:tc>
+        <w:tc>
+          <w:tcPr>
+            <w:tcW w:w="674" w:type="dxa"/>
           </w:tcPr>
           <w:p>
             <w:pPr>
@@ -3438,51 +3373,6 @@
               </w:rPr>
               <w:t>■</w:t>
             </w:r>
-          </w:p>
-        </w:tc>
-        <w:tc>
-          <w:tcPr>
-            <w:tcW w:w="674" w:type="dxa"/>
-          </w:tcPr>
-          <w:p>
-            <w:pPr>
-              <w:spacing w:line="360" w:lineRule="auto"/>
-              <w:contextualSpacing w:val="0"/>
-              <w:jc w:val="center"/>
-              <w:rPr>
-                <w:rFonts w:ascii="Times New Roman" w:eastAsia="Times New Roman" w:hAnsi="Times New Roman" w:cs="Times New Roman"/>
-                <w:color w:val="0000FF"/>
-                <w:sz w:val="18"/>
-                <w:szCs w:val="18"/>
-              </w:rPr>
-            </w:pPr>
-            <w:r>
-              <w:rPr>
-                <w:rFonts w:ascii="Times New Roman" w:eastAsia="Times New Roman" w:hAnsi="Times New Roman" w:cs="Times New Roman"/>
-                <w:color w:val="0000FF"/>
-                <w:sz w:val="18"/>
-                <w:szCs w:val="18"/>
-              </w:rPr>
-              <w:t>■</w:t>
-            </w:r>
-          </w:p>
-        </w:tc>
-        <w:tc>
-          <w:tcPr>
-            <w:tcW w:w="674" w:type="dxa"/>
-          </w:tcPr>
-          <w:p>
-            <w:pPr>
-              <w:spacing w:line="360" w:lineRule="auto"/>
-              <w:contextualSpacing w:val="0"/>
-              <w:jc w:val="center"/>
-              <w:rPr>
-                <w:rFonts w:ascii="Times New Roman" w:eastAsia="Times New Roman" w:hAnsi="Times New Roman" w:cs="Times New Roman"/>
-                <w:color w:val="0000FF"/>
-                <w:sz w:val="18"/>
-                <w:szCs w:val="18"/>
-              </w:rPr>
-            </w:pPr>
           </w:p>
         </w:tc>
         <w:tc>
@@ -3626,6 +3516,14 @@
                 <w:szCs w:val="20"/>
               </w:rPr>
             </w:pPr>
+            <w:r>
+              <w:rPr>
+                <w:i/>
+                <w:sz w:val="20"/>
+                <w:szCs w:val="20"/>
+              </w:rPr>
+              <w:t>04</w:t>
+            </w:r>
           </w:p>
         </w:tc>
         <w:tc>
@@ -4691,13 +4589,7 @@
         <w:rPr>
           <w:color w:val="FF0000"/>
         </w:rPr>
-        <w:t xml:space="preserve">Aqui virão os apêndices, </w:t>
-      </w:r>
-      <w:r>
-        <w:rPr>
-          <w:color w:val="FF0000"/>
-        </w:rPr>
-        <w:t>se necessário. Considera apêndice todo material elaborado pelo aluno.</w:t>
+        <w:t>Aqui virão os apêndices, se necessário. Considera apêndice todo material elaborado pelo aluno.</w:t>
       </w:r>
     </w:p>
     <w:p/>

</xml_diff>